<commit_message>
Testando ambiente com IEEE14 barras, realizando os primeiros testes e criando a pipeline 17/06/25
</commit_message>
<xml_diff>
--- a/docs/Petro_Protecai_Mini.docx
+++ b/docs/Petro_Protecai_Mini.docx
@@ -102,11 +102,9 @@
       <w:r>
         <w:t xml:space="preserve">Usar </w:t>
       </w:r>
-      <w:proofErr w:type="spellStart"/>
-      <w:r>
-        <w:t>PostgreSql</w:t>
-      </w:r>
-      <w:proofErr w:type="spellEnd"/>
+      <w:r>
+        <w:t>PostgreSQL</w:t>
+      </w:r>
       <w:r>
         <w:t xml:space="preserve"> – com Docker</w:t>
       </w:r>
@@ -144,8 +142,665 @@
         </w:numPr>
       </w:pPr>
       <w:r>
-        <w:t>Simular sistema com PandaPower</w:t>
-      </w:r>
+        <w:t>Simular sistema</w:t>
+      </w:r>
+      <w:r>
+        <w:t>s</w:t>
+      </w:r>
+      <w:r>
+        <w:t xml:space="preserve"> com PandaPower</w:t>
+      </w:r>
+    </w:p>
+    <w:p>
+      <w:pPr>
+        <w:pStyle w:val="PargrafodaLista"/>
+        <w:numPr>
+          <w:ilvl w:val="0"/>
+          <w:numId w:val="1"/>
+        </w:numPr>
+      </w:pPr>
+      <w:r>
+        <w:t>Queremos que todo código seja tratado e executado a partir da raiz do projeto.</w:t>
+      </w:r>
+    </w:p>
+    <w:p/>
+    <w:p>
+      <w:pPr>
+        <w:jc w:val="center"/>
+      </w:pPr>
+      <w:r>
+        <w:rPr>
+          <w:noProof/>
+          <w14:ligatures w14:val="standardContextual"/>
+        </w:rPr>
+        <w:drawing>
+          <wp:inline distT="0" distB="0" distL="0" distR="0" wp14:anchorId="4BA55B1D" wp14:editId="33B083A6">
+            <wp:extent cx="2884690" cy="2776618"/>
+            <wp:effectExtent l="0" t="0" r="0" b="5080"/>
+            <wp:docPr id="2070437232" name="Imagem 1" descr="Uma imagem contendo Texto&#10;&#10;O conteúdo gerado por IA pode estar incorreto."/>
+            <wp:cNvGraphicFramePr>
+              <a:graphicFrameLocks xmlns:a="http://schemas.openxmlformats.org/drawingml/2006/main" noChangeAspect="1"/>
+            </wp:cNvGraphicFramePr>
+            <a:graphic xmlns:a="http://schemas.openxmlformats.org/drawingml/2006/main">
+              <a:graphicData uri="http://schemas.openxmlformats.org/drawingml/2006/picture">
+                <pic:pic xmlns:pic="http://schemas.openxmlformats.org/drawingml/2006/picture">
+                  <pic:nvPicPr>
+                    <pic:cNvPr id="2070437232" name="Imagem 1" descr="Uma imagem contendo Texto&#10;&#10;O conteúdo gerado por IA pode estar incorreto."/>
+                    <pic:cNvPicPr/>
+                  </pic:nvPicPr>
+                  <pic:blipFill>
+                    <a:blip r:embed="rId5">
+                      <a:extLst>
+                        <a:ext uri="{28A0092B-C50C-407E-A947-70E740481C1C}">
+                          <a14:useLocalDpi xmlns:a14="http://schemas.microsoft.com/office/drawing/2010/main" val="0"/>
+                        </a:ext>
+                      </a:extLst>
+                    </a:blip>
+                    <a:stretch>
+                      <a:fillRect/>
+                    </a:stretch>
+                  </pic:blipFill>
+                  <pic:spPr>
+                    <a:xfrm>
+                      <a:off x="0" y="0"/>
+                      <a:ext cx="2901751" cy="2793040"/>
+                    </a:xfrm>
+                    <a:prstGeom prst="rect">
+                      <a:avLst/>
+                    </a:prstGeom>
+                  </pic:spPr>
+                </pic:pic>
+              </a:graphicData>
+            </a:graphic>
+          </wp:inline>
+        </w:drawing>
+      </w:r>
+    </w:p>
+    <w:p>
+      <w:r>
+        <w:lastRenderedPageBreak/>
+        <w:t>O</w:t>
+      </w:r>
+      <w:r>
+        <w:t xml:space="preserve"> objetivo: </w:t>
+      </w:r>
+      <w:r>
+        <w:rPr>
+          <w:rStyle w:val="Forte"/>
+          <w:rFonts w:eastAsiaTheme="majorEastAsia"/>
+        </w:rPr>
+        <w:t>executar qualquer script Python do projeto a partir da raiz (</w:t>
+      </w:r>
+      <w:proofErr w:type="spellStart"/>
+      <w:r>
+        <w:rPr>
+          <w:rStyle w:val="CdigoHTML"/>
+          <w:rFonts w:eastAsiaTheme="majorEastAsia"/>
+          <w:b/>
+          <w:bCs/>
+        </w:rPr>
+        <w:t>protecai_mini</w:t>
+      </w:r>
+      <w:proofErr w:type="spellEnd"/>
+      <w:r>
+        <w:rPr>
+          <w:rStyle w:val="CdigoHTML"/>
+          <w:rFonts w:eastAsiaTheme="majorEastAsia"/>
+          <w:b/>
+          <w:bCs/>
+        </w:rPr>
+        <w:t>/</w:t>
+      </w:r>
+      <w:r>
+        <w:rPr>
+          <w:rStyle w:val="Forte"/>
+          <w:rFonts w:eastAsiaTheme="majorEastAsia"/>
+        </w:rPr>
+        <w:t>)</w:t>
+      </w:r>
+      <w:r>
+        <w:t xml:space="preserve">, sem a necessidade de navegar até subdiretórios como </w:t>
+      </w:r>
+      <w:r>
+        <w:rPr>
+          <w:rStyle w:val="CdigoHTML"/>
+          <w:rFonts w:eastAsiaTheme="majorEastAsia"/>
+        </w:rPr>
+        <w:t>simuladores/pandapower/</w:t>
+      </w:r>
+      <w:r>
+        <w:t xml:space="preserve">, </w:t>
+      </w:r>
+      <w:proofErr w:type="spellStart"/>
+      <w:r>
+        <w:rPr>
+          <w:rStyle w:val="CdigoHTML"/>
+          <w:rFonts w:eastAsiaTheme="majorEastAsia"/>
+        </w:rPr>
+        <w:t>src</w:t>
+      </w:r>
+      <w:proofErr w:type="spellEnd"/>
+      <w:r>
+        <w:rPr>
+          <w:rStyle w:val="CdigoHTML"/>
+          <w:rFonts w:eastAsiaTheme="majorEastAsia"/>
+        </w:rPr>
+        <w:t>/backend/</w:t>
+      </w:r>
+      <w:r>
+        <w:t xml:space="preserve">, </w:t>
+      </w:r>
+      <w:r>
+        <w:rPr>
+          <w:rStyle w:val="CdigoHTML"/>
+          <w:rFonts w:eastAsiaTheme="majorEastAsia"/>
+        </w:rPr>
+        <w:t>tests/</w:t>
+      </w:r>
+      <w:r>
+        <w:t>, etc.</w:t>
+      </w:r>
+    </w:p>
+    <w:p>
+      <w:pPr>
+        <w:pStyle w:val="Ttulo3"/>
+        <w:rPr>
+          <w:rFonts w:ascii="Times New Roman" w:hAnsi="Times New Roman"/>
+        </w:rPr>
+      </w:pPr>
+      <w:r>
+        <w:t>Para alcançar esse comportamento com clareza, modularidade e robustez, devemos garantir os seguintes pontos:</w:t>
+      </w:r>
+    </w:p>
+    <w:p>
+      <w:pPr>
+        <w:pStyle w:val="Ttulo4"/>
+      </w:pPr>
+      <w:r>
+        <w:t xml:space="preserve">1. </w:t>
+      </w:r>
+      <w:r>
+        <w:rPr>
+          <w:rStyle w:val="Forte"/>
+          <w:b/>
+          <w:bCs/>
+        </w:rPr>
+        <w:t>Importações relativas e absolutas bem definidas</w:t>
+      </w:r>
+    </w:p>
+    <w:p>
+      <w:pPr>
+        <w:pStyle w:val="PargrafodaLista"/>
+        <w:numPr>
+          <w:ilvl w:val="0"/>
+          <w:numId w:val="3"/>
+        </w:numPr>
+      </w:pPr>
+      <w:r>
+        <w:t xml:space="preserve">Os scripts devem usar </w:t>
+      </w:r>
+      <w:r>
+        <w:rPr>
+          <w:rStyle w:val="Forte"/>
+          <w:rFonts w:eastAsiaTheme="majorEastAsia"/>
+        </w:rPr>
+        <w:t>importações relativas à raiz do projeto</w:t>
+      </w:r>
+      <w:r>
+        <w:t xml:space="preserve"> ou configurar o </w:t>
+      </w:r>
+      <w:r>
+        <w:rPr>
+          <w:rStyle w:val="CdigoHTML"/>
+          <w:rFonts w:eastAsiaTheme="majorEastAsia"/>
+        </w:rPr>
+        <w:t>PYTHONPATH</w:t>
+      </w:r>
+      <w:r>
+        <w:t xml:space="preserve"> corretamente.</w:t>
+      </w:r>
+    </w:p>
+    <w:p>
+      <w:pPr>
+        <w:pStyle w:val="Ttulo4"/>
+        <w:rPr>
+          <w:rFonts w:ascii="Times New Roman" w:hAnsi="Times New Roman"/>
+        </w:rPr>
+      </w:pPr>
+      <w:r>
+        <w:t xml:space="preserve">2. </w:t>
+      </w:r>
+      <w:r>
+        <w:rPr>
+          <w:rStyle w:val="Forte"/>
+          <w:b/>
+          <w:bCs/>
+        </w:rPr>
+        <w:t xml:space="preserve">Uso de </w:t>
+      </w:r>
+      <w:r>
+        <w:rPr>
+          <w:rStyle w:val="CdigoHTML"/>
+          <w:rFonts w:eastAsiaTheme="majorEastAsia"/>
+        </w:rPr>
+        <w:t>__init__.py</w:t>
+      </w:r>
+      <w:r>
+        <w:rPr>
+          <w:rStyle w:val="Forte"/>
+          <w:b/>
+          <w:bCs/>
+        </w:rPr>
+        <w:t xml:space="preserve"> para indicar pacotes</w:t>
+      </w:r>
+    </w:p>
+    <w:p>
+      <w:pPr>
+        <w:pStyle w:val="PargrafodaLista"/>
+        <w:numPr>
+          <w:ilvl w:val="0"/>
+          <w:numId w:val="3"/>
+        </w:numPr>
+      </w:pPr>
+      <w:r>
+        <w:t>Cada pasta com código reutilizável (</w:t>
+      </w:r>
+      <w:proofErr w:type="spellStart"/>
+      <w:r>
+        <w:t>ex</w:t>
+      </w:r>
+      <w:proofErr w:type="spellEnd"/>
+      <w:r>
+        <w:t xml:space="preserve">: </w:t>
+      </w:r>
+      <w:r>
+        <w:rPr>
+          <w:rStyle w:val="CdigoHTML"/>
+          <w:rFonts w:eastAsiaTheme="majorEastAsia"/>
+        </w:rPr>
+        <w:t>simuladores/pandapower</w:t>
+      </w:r>
+      <w:r>
+        <w:t xml:space="preserve">, </w:t>
+      </w:r>
+      <w:proofErr w:type="spellStart"/>
+      <w:r>
+        <w:rPr>
+          <w:rStyle w:val="CdigoHTML"/>
+          <w:rFonts w:eastAsiaTheme="majorEastAsia"/>
+        </w:rPr>
+        <w:t>src</w:t>
+      </w:r>
+      <w:proofErr w:type="spellEnd"/>
+      <w:r>
+        <w:rPr>
+          <w:rStyle w:val="CdigoHTML"/>
+          <w:rFonts w:eastAsiaTheme="majorEastAsia"/>
+        </w:rPr>
+        <w:t>/backend</w:t>
+      </w:r>
+      <w:r>
+        <w:t xml:space="preserve">) </w:t>
+      </w:r>
+      <w:r>
+        <w:rPr>
+          <w:rStyle w:val="Forte"/>
+          <w:rFonts w:eastAsiaTheme="majorEastAsia"/>
+        </w:rPr>
+        <w:t xml:space="preserve">deve conter um </w:t>
+      </w:r>
+      <w:r>
+        <w:rPr>
+          <w:rStyle w:val="CdigoHTML"/>
+          <w:rFonts w:eastAsiaTheme="majorEastAsia"/>
+          <w:b/>
+          <w:bCs/>
+        </w:rPr>
+        <w:t>__init__.py</w:t>
+      </w:r>
+      <w:r>
+        <w:t>, mesmo vazio.</w:t>
+      </w:r>
+    </w:p>
+    <w:p>
+      <w:pPr>
+        <w:pStyle w:val="Ttulo4"/>
+        <w:rPr>
+          <w:rFonts w:ascii="Times New Roman" w:hAnsi="Times New Roman"/>
+        </w:rPr>
+      </w:pPr>
+      <w:r>
+        <w:t xml:space="preserve">3. </w:t>
+      </w:r>
+      <w:r>
+        <w:rPr>
+          <w:rStyle w:val="Forte"/>
+          <w:b/>
+          <w:bCs/>
+        </w:rPr>
+        <w:t xml:space="preserve">Configuração do </w:t>
+      </w:r>
+      <w:proofErr w:type="spellStart"/>
+      <w:r>
+        <w:rPr>
+          <w:rStyle w:val="CdigoHTML"/>
+          <w:rFonts w:eastAsiaTheme="majorEastAsia"/>
+        </w:rPr>
+        <w:t>sys.path</w:t>
+      </w:r>
+      <w:proofErr w:type="spellEnd"/>
+      <w:r>
+        <w:rPr>
+          <w:rStyle w:val="Forte"/>
+          <w:b/>
+          <w:bCs/>
+        </w:rPr>
+        <w:t xml:space="preserve"> no ponto de entrada</w:t>
+      </w:r>
+    </w:p>
+    <w:p>
+      <w:r>
+        <w:t xml:space="preserve">Inclua o seguinte </w:t>
+      </w:r>
+      <w:proofErr w:type="spellStart"/>
+      <w:r>
+        <w:t>snippet</w:t>
+      </w:r>
+      <w:proofErr w:type="spellEnd"/>
+      <w:r>
+        <w:t xml:space="preserve"> nos scripts que serão chamados diretamente (</w:t>
+      </w:r>
+      <w:proofErr w:type="spellStart"/>
+      <w:r>
+        <w:t>ex</w:t>
+      </w:r>
+      <w:proofErr w:type="spellEnd"/>
+      <w:r>
+        <w:t xml:space="preserve">: </w:t>
+      </w:r>
+      <w:r>
+        <w:rPr>
+          <w:rStyle w:val="CdigoHTML"/>
+          <w:rFonts w:eastAsiaTheme="majorEastAsia"/>
+        </w:rPr>
+        <w:t>scripts_simulacao.py</w:t>
+      </w:r>
+      <w:r>
+        <w:t xml:space="preserve">, </w:t>
+      </w:r>
+      <w:r>
+        <w:rPr>
+          <w:rStyle w:val="CdigoHTML"/>
+          <w:rFonts w:eastAsiaTheme="majorEastAsia"/>
+        </w:rPr>
+        <w:t>test_simulation.py</w:t>
+      </w:r>
+      <w:r>
+        <w:t>):</w:t>
+      </w:r>
+    </w:p>
+    <w:p>
+      <w:pPr>
+        <w:ind w:left="708"/>
+        <w:rPr>
+          <w:rStyle w:val="CdigoHTML"/>
+          <w:rFonts w:eastAsiaTheme="majorEastAsia"/>
+        </w:rPr>
+      </w:pPr>
+      <w:proofErr w:type="spellStart"/>
+      <w:r>
+        <w:rPr>
+          <w:rStyle w:val="CdigoHTML"/>
+          <w:rFonts w:eastAsiaTheme="majorEastAsia"/>
+        </w:rPr>
+        <w:t>import</w:t>
+      </w:r>
+      <w:proofErr w:type="spellEnd"/>
+      <w:r>
+        <w:rPr>
+          <w:rStyle w:val="CdigoHTML"/>
+          <w:rFonts w:eastAsiaTheme="majorEastAsia"/>
+        </w:rPr>
+        <w:t xml:space="preserve"> sys</w:t>
+      </w:r>
+    </w:p>
+    <w:p>
+      <w:pPr>
+        <w:ind w:left="708"/>
+        <w:rPr>
+          <w:rFonts w:ascii="Courier New" w:eastAsiaTheme="majorEastAsia" w:hAnsi="Courier New" w:cs="Courier New"/>
+          <w:sz w:val="20"/>
+          <w:szCs w:val="20"/>
+        </w:rPr>
+      </w:pPr>
+      <w:proofErr w:type="spellStart"/>
+      <w:r>
+        <w:rPr>
+          <w:rStyle w:val="CdigoHTML"/>
+          <w:rFonts w:eastAsiaTheme="majorEastAsia"/>
+        </w:rPr>
+        <w:t>from</w:t>
+      </w:r>
+      <w:proofErr w:type="spellEnd"/>
+      <w:r>
+        <w:rPr>
+          <w:rStyle w:val="CdigoHTML"/>
+          <w:rFonts w:eastAsiaTheme="majorEastAsia"/>
+        </w:rPr>
+        <w:t xml:space="preserve"> </w:t>
+      </w:r>
+      <w:proofErr w:type="spellStart"/>
+      <w:r>
+        <w:rPr>
+          <w:rStyle w:val="CdigoHTML"/>
+          <w:rFonts w:eastAsiaTheme="majorEastAsia"/>
+        </w:rPr>
+        <w:t>pathlib</w:t>
+      </w:r>
+      <w:proofErr w:type="spellEnd"/>
+      <w:r>
+        <w:rPr>
+          <w:rStyle w:val="CdigoHTML"/>
+          <w:rFonts w:eastAsiaTheme="majorEastAsia"/>
+        </w:rPr>
+        <w:t xml:space="preserve"> </w:t>
+      </w:r>
+      <w:proofErr w:type="spellStart"/>
+      <w:r>
+        <w:rPr>
+          <w:rStyle w:val="CdigoHTML"/>
+          <w:rFonts w:eastAsiaTheme="majorEastAsia"/>
+        </w:rPr>
+        <w:t>import</w:t>
+      </w:r>
+      <w:proofErr w:type="spellEnd"/>
+      <w:r>
+        <w:rPr>
+          <w:rStyle w:val="CdigoHTML"/>
+          <w:rFonts w:eastAsiaTheme="majorEastAsia"/>
+        </w:rPr>
+        <w:t xml:space="preserve"> Path</w:t>
+      </w:r>
+    </w:p>
+    <w:p>
+      <w:pPr>
+        <w:pStyle w:val="Ttulo4"/>
+      </w:pPr>
+      <w:r>
+        <w:t xml:space="preserve">Adiciona a raiz do projeto ao </w:t>
+      </w:r>
+      <w:proofErr w:type="spellStart"/>
+      <w:r>
+        <w:t>sys.path</w:t>
+      </w:r>
+      <w:proofErr w:type="spellEnd"/>
+    </w:p>
+    <w:p>
+      <w:pPr>
+        <w:ind w:left="708"/>
+      </w:pPr>
+      <w:r>
+        <w:rPr>
+          <w:rStyle w:val="CdigoHTML"/>
+          <w:rFonts w:eastAsiaTheme="majorEastAsia"/>
+        </w:rPr>
+        <w:t>ROOT = Path(__file__</w:t>
+      </w:r>
+      <w:proofErr w:type="gramStart"/>
+      <w:r>
+        <w:rPr>
+          <w:rStyle w:val="CdigoHTML"/>
+          <w:rFonts w:eastAsiaTheme="majorEastAsia"/>
+        </w:rPr>
+        <w:t>).resolve</w:t>
+      </w:r>
+      <w:proofErr w:type="gramEnd"/>
+      <w:r>
+        <w:rPr>
+          <w:rStyle w:val="CdigoHTML"/>
+          <w:rFonts w:eastAsiaTheme="majorEastAsia"/>
+        </w:rPr>
+        <w:t>(</w:t>
+      </w:r>
+      <w:proofErr w:type="gramStart"/>
+      <w:r>
+        <w:rPr>
+          <w:rStyle w:val="CdigoHTML"/>
+          <w:rFonts w:eastAsiaTheme="majorEastAsia"/>
+        </w:rPr>
+        <w:t>).</w:t>
+      </w:r>
+      <w:proofErr w:type="spellStart"/>
+      <w:r>
+        <w:rPr>
+          <w:rStyle w:val="CdigoHTML"/>
+          <w:rFonts w:eastAsiaTheme="majorEastAsia"/>
+        </w:rPr>
+        <w:t>parents</w:t>
+      </w:r>
+      <w:proofErr w:type="spellEnd"/>
+      <w:proofErr w:type="gramEnd"/>
+      <w:r>
+        <w:rPr>
+          <w:rStyle w:val="CdigoHTML"/>
+          <w:rFonts w:eastAsiaTheme="majorEastAsia"/>
+        </w:rPr>
+        <w:t>[2</w:t>
+      </w:r>
+      <w:proofErr w:type="gramStart"/>
+      <w:r>
+        <w:rPr>
+          <w:rStyle w:val="CdigoHTML"/>
+          <w:rFonts w:eastAsiaTheme="majorEastAsia"/>
+        </w:rPr>
+        <w:t>]</w:t>
+      </w:r>
+      <w:r>
+        <w:t xml:space="preserve">  #</w:t>
+      </w:r>
+      <w:proofErr w:type="gramEnd"/>
+      <w:r>
+        <w:t xml:space="preserve"> Ajuste conforme a profundidade</w:t>
+      </w:r>
+    </w:p>
+    <w:p>
+      <w:pPr>
+        <w:ind w:left="708"/>
+        <w:rPr>
+          <w:rStyle w:val="CdigoHTML"/>
+          <w:rFonts w:eastAsiaTheme="majorEastAsia"/>
+        </w:rPr>
+      </w:pPr>
+      <w:proofErr w:type="spellStart"/>
+      <w:proofErr w:type="gramStart"/>
+      <w:r>
+        <w:rPr>
+          <w:rStyle w:val="CdigoHTML"/>
+          <w:rFonts w:eastAsiaTheme="majorEastAsia"/>
+        </w:rPr>
+        <w:t>sys.path</w:t>
+      </w:r>
+      <w:proofErr w:type="gramEnd"/>
+      <w:r>
+        <w:rPr>
+          <w:rStyle w:val="CdigoHTML"/>
+          <w:rFonts w:eastAsiaTheme="majorEastAsia"/>
+        </w:rPr>
+        <w:t>.append</w:t>
+      </w:r>
+      <w:proofErr w:type="spellEnd"/>
+      <w:r>
+        <w:rPr>
+          <w:rStyle w:val="CdigoHTML"/>
+          <w:rFonts w:eastAsiaTheme="majorEastAsia"/>
+        </w:rPr>
+        <w:t>(</w:t>
+      </w:r>
+      <w:proofErr w:type="spellStart"/>
+      <w:proofErr w:type="gramStart"/>
+      <w:r>
+        <w:rPr>
+          <w:rStyle w:val="CdigoHTML"/>
+          <w:rFonts w:eastAsiaTheme="majorEastAsia"/>
+        </w:rPr>
+        <w:t>str</w:t>
+      </w:r>
+      <w:proofErr w:type="spellEnd"/>
+      <w:r>
+        <w:rPr>
+          <w:rStyle w:val="CdigoHTML"/>
+          <w:rFonts w:eastAsiaTheme="majorEastAsia"/>
+        </w:rPr>
+        <w:t>(</w:t>
+      </w:r>
+      <w:proofErr w:type="gramEnd"/>
+      <w:r>
+        <w:rPr>
+          <w:rStyle w:val="CdigoHTML"/>
+          <w:rFonts w:eastAsiaTheme="majorEastAsia"/>
+        </w:rPr>
+        <w:t>ROOT))</w:t>
+      </w:r>
+    </w:p>
+    <w:p>
+      <w:pPr>
+        <w:rPr>
+          <w:rStyle w:val="CdigoHTML"/>
+          <w:rFonts w:eastAsiaTheme="majorEastAsia"/>
+        </w:rPr>
+      </w:pPr>
+    </w:p>
+    <w:p>
+      <w:pPr>
+        <w:pStyle w:val="Ttulo4"/>
+        <w:rPr>
+          <w:rFonts w:ascii="Times New Roman" w:hAnsi="Times New Roman"/>
+        </w:rPr>
+      </w:pPr>
+      <w:r>
+        <w:t xml:space="preserve">4. </w:t>
+      </w:r>
+      <w:r>
+        <w:rPr>
+          <w:rStyle w:val="Forte"/>
+          <w:b/>
+          <w:bCs/>
+        </w:rPr>
+        <w:t>Organização dos diretórios</w:t>
+      </w:r>
+    </w:p>
+    <w:p>
+      <w:r>
+        <w:t>Já está ótima, mas confirmando a estrutura mínima ideal:</w:t>
+      </w:r>
+    </w:p>
+    <w:p>
+      <w:pPr>
+        <w:rPr>
+          <w:rStyle w:val="CdigoHTML"/>
+          <w:rFonts w:eastAsiaTheme="majorEastAsia"/>
+        </w:rPr>
+      </w:pPr>
     </w:p>
     <w:sectPr>
       <w:pgSz w:w="11906" w:h="16838"/>
@@ -160,6 +815,155 @@
 <file path=word/numbering.xml><?xml version="1.0" encoding="utf-8"?>
 <w:numbering xmlns:wpc="http://schemas.microsoft.com/office/word/2010/wordprocessingCanvas" xmlns:cx="http://schemas.microsoft.com/office/drawing/2014/chartex" xmlns:cx1="http://schemas.microsoft.com/office/drawing/2015/9/8/chartex" xmlns:cx2="http://schemas.microsoft.com/office/drawing/2015/10/21/chartex" xmlns:cx3="http://schemas.microsoft.com/office/drawing/2016/5/9/chartex" xmlns:cx4="http://schemas.microsoft.com/office/drawing/2016/5/10/chartex" xmlns:cx5="http://schemas.microsoft.com/office/drawing/2016/5/11/chartex" xmlns:cx6="http://schemas.microsoft.com/office/drawing/2016/5/12/chartex" xmlns:cx7="http://schemas.microsoft.com/office/drawing/2016/5/13/chartex" xmlns:cx8="http://schemas.microsoft.com/office/drawing/2016/5/14/chartex" xmlns:mc="http://schemas.openxmlformats.org/markup-compatibility/2006" xmlns:aink="http://schemas.microsoft.com/office/drawing/2016/ink" xmlns:am3d="http://schemas.microsoft.com/office/drawing/2017/model3d" xmlns:o="urn:schemas-microsoft-com:office:office" xmlns:oel="http://schemas.microsoft.com/office/2019/extlst" xmlns:r="http://schemas.openxmlformats.org/officeDocument/2006/relationships" xmlns:m="http://schemas.openxmlformats.org/officeDocument/2006/math" xmlns:v="urn:schemas-microsoft-com:vml" xmlns:wp14="http://schemas.microsoft.com/office/word/2010/wordprocessingDrawing" xmlns:wp="http://schemas.openxmlformats.org/drawingml/2006/wordprocessingDrawing" xmlns:w10="urn:schemas-microsoft-com:office:word" xmlns:w="http://schemas.openxmlformats.org/wordprocessingml/2006/main" xmlns:w14="http://schemas.microsoft.com/office/word/2010/wordml" xmlns:w15="http://schemas.microsoft.com/office/word/2012/wordml" xmlns:w16cex="http://schemas.microsoft.com/office/word/2018/wordml/cex" xmlns:w16cid="http://schemas.microsoft.com/office/word/2016/wordml/cid" xmlns:w16="http://schemas.microsoft.com/office/word/2018/wordml" xmlns:w16du="http://schemas.microsoft.com/office/word/2023/wordml/word16du" xmlns:w16sdtdh="http://schemas.microsoft.com/office/word/2020/wordml/sdtdatahash" xmlns:w16sdtfl="http://schemas.microsoft.com/office/word/2024/wordml/sdtformatlock" xmlns:w16se="http://schemas.microsoft.com/office/word/2015/wordml/symex" xmlns:wpg="http://schemas.microsoft.com/office/word/2010/wordprocessingGroup" xmlns:wpi="http://schemas.microsoft.com/office/word/2010/wordprocessingInk" xmlns:wne="http://schemas.microsoft.com/office/word/2006/wordml" xmlns:wps="http://schemas.microsoft.com/office/word/2010/wordprocessingShape" mc:Ignorable="w14 w15 w16se w16cid w16 w16cex w16sdtdh w16sdtfl w16du wp14">
   <w:abstractNum w:abstractNumId="0" w15:restartNumberingAfterBreak="0">
+    <w:nsid w:val="3E545B5E"/>
+    <w:multiLevelType w:val="multilevel"/>
+    <w:tmpl w:val="E314F116"/>
+    <w:lvl w:ilvl="0">
+      <w:start w:val="1"/>
+      <w:numFmt w:val="bullet"/>
+      <w:lvlText w:val=""/>
+      <w:lvlJc w:val="left"/>
+      <w:pPr>
+        <w:tabs>
+          <w:tab w:val="num" w:pos="720"/>
+        </w:tabs>
+        <w:ind w:left="720" w:hanging="360"/>
+      </w:pPr>
+      <w:rPr>
+        <w:rFonts w:ascii="Symbol" w:hAnsi="Symbol" w:hint="default"/>
+        <w:sz w:val="20"/>
+      </w:rPr>
+    </w:lvl>
+    <w:lvl w:ilvl="1" w:tentative="1">
+      <w:start w:val="1"/>
+      <w:numFmt w:val="bullet"/>
+      <w:lvlText w:val="o"/>
+      <w:lvlJc w:val="left"/>
+      <w:pPr>
+        <w:tabs>
+          <w:tab w:val="num" w:pos="1440"/>
+        </w:tabs>
+        <w:ind w:left="1440" w:hanging="360"/>
+      </w:pPr>
+      <w:rPr>
+        <w:rFonts w:ascii="Courier New" w:hAnsi="Courier New" w:hint="default"/>
+        <w:sz w:val="20"/>
+      </w:rPr>
+    </w:lvl>
+    <w:lvl w:ilvl="2" w:tentative="1">
+      <w:start w:val="1"/>
+      <w:numFmt w:val="bullet"/>
+      <w:lvlText w:val=""/>
+      <w:lvlJc w:val="left"/>
+      <w:pPr>
+        <w:tabs>
+          <w:tab w:val="num" w:pos="2160"/>
+        </w:tabs>
+        <w:ind w:left="2160" w:hanging="360"/>
+      </w:pPr>
+      <w:rPr>
+        <w:rFonts w:ascii="Wingdings" w:hAnsi="Wingdings" w:hint="default"/>
+        <w:sz w:val="20"/>
+      </w:rPr>
+    </w:lvl>
+    <w:lvl w:ilvl="3" w:tentative="1">
+      <w:start w:val="1"/>
+      <w:numFmt w:val="bullet"/>
+      <w:lvlText w:val=""/>
+      <w:lvlJc w:val="left"/>
+      <w:pPr>
+        <w:tabs>
+          <w:tab w:val="num" w:pos="2880"/>
+        </w:tabs>
+        <w:ind w:left="2880" w:hanging="360"/>
+      </w:pPr>
+      <w:rPr>
+        <w:rFonts w:ascii="Wingdings" w:hAnsi="Wingdings" w:hint="default"/>
+        <w:sz w:val="20"/>
+      </w:rPr>
+    </w:lvl>
+    <w:lvl w:ilvl="4" w:tentative="1">
+      <w:start w:val="1"/>
+      <w:numFmt w:val="bullet"/>
+      <w:lvlText w:val=""/>
+      <w:lvlJc w:val="left"/>
+      <w:pPr>
+        <w:tabs>
+          <w:tab w:val="num" w:pos="3600"/>
+        </w:tabs>
+        <w:ind w:left="3600" w:hanging="360"/>
+      </w:pPr>
+      <w:rPr>
+        <w:rFonts w:ascii="Wingdings" w:hAnsi="Wingdings" w:hint="default"/>
+        <w:sz w:val="20"/>
+      </w:rPr>
+    </w:lvl>
+    <w:lvl w:ilvl="5" w:tentative="1">
+      <w:start w:val="1"/>
+      <w:numFmt w:val="bullet"/>
+      <w:lvlText w:val=""/>
+      <w:lvlJc w:val="left"/>
+      <w:pPr>
+        <w:tabs>
+          <w:tab w:val="num" w:pos="4320"/>
+        </w:tabs>
+        <w:ind w:left="4320" w:hanging="360"/>
+      </w:pPr>
+      <w:rPr>
+        <w:rFonts w:ascii="Wingdings" w:hAnsi="Wingdings" w:hint="default"/>
+        <w:sz w:val="20"/>
+      </w:rPr>
+    </w:lvl>
+    <w:lvl w:ilvl="6" w:tentative="1">
+      <w:start w:val="1"/>
+      <w:numFmt w:val="bullet"/>
+      <w:lvlText w:val=""/>
+      <w:lvlJc w:val="left"/>
+      <w:pPr>
+        <w:tabs>
+          <w:tab w:val="num" w:pos="5040"/>
+        </w:tabs>
+        <w:ind w:left="5040" w:hanging="360"/>
+      </w:pPr>
+      <w:rPr>
+        <w:rFonts w:ascii="Wingdings" w:hAnsi="Wingdings" w:hint="default"/>
+        <w:sz w:val="20"/>
+      </w:rPr>
+    </w:lvl>
+    <w:lvl w:ilvl="7" w:tentative="1">
+      <w:start w:val="1"/>
+      <w:numFmt w:val="bullet"/>
+      <w:lvlText w:val=""/>
+      <w:lvlJc w:val="left"/>
+      <w:pPr>
+        <w:tabs>
+          <w:tab w:val="num" w:pos="5760"/>
+        </w:tabs>
+        <w:ind w:left="5760" w:hanging="360"/>
+      </w:pPr>
+      <w:rPr>
+        <w:rFonts w:ascii="Wingdings" w:hAnsi="Wingdings" w:hint="default"/>
+        <w:sz w:val="20"/>
+      </w:rPr>
+    </w:lvl>
+    <w:lvl w:ilvl="8" w:tentative="1">
+      <w:start w:val="1"/>
+      <w:numFmt w:val="bullet"/>
+      <w:lvlText w:val=""/>
+      <w:lvlJc w:val="left"/>
+      <w:pPr>
+        <w:tabs>
+          <w:tab w:val="num" w:pos="6480"/>
+        </w:tabs>
+        <w:ind w:left="6480" w:hanging="360"/>
+      </w:pPr>
+      <w:rPr>
+        <w:rFonts w:ascii="Wingdings" w:hAnsi="Wingdings" w:hint="default"/>
+        <w:sz w:val="20"/>
+      </w:rPr>
+    </w:lvl>
+  </w:abstractNum>
+  <w:abstractNum w:abstractNumId="1" w15:restartNumberingAfterBreak="0">
     <w:nsid w:val="4FD72BB0"/>
     <w:multiLevelType w:val="hybridMultilevel"/>
     <w:tmpl w:val="502400D0"/>
@@ -245,7 +1049,278 @@
       </w:pPr>
     </w:lvl>
   </w:abstractNum>
+  <w:abstractNum w:abstractNumId="2" w15:restartNumberingAfterBreak="0">
+    <w:nsid w:val="786E57CA"/>
+    <w:multiLevelType w:val="hybridMultilevel"/>
+    <w:tmpl w:val="7E6678CE"/>
+    <w:lvl w:ilvl="0" w:tplc="04160001">
+      <w:start w:val="1"/>
+      <w:numFmt w:val="bullet"/>
+      <w:lvlText w:val=""/>
+      <w:lvlJc w:val="left"/>
+      <w:pPr>
+        <w:ind w:left="720" w:hanging="360"/>
+      </w:pPr>
+      <w:rPr>
+        <w:rFonts w:ascii="Symbol" w:hAnsi="Symbol" w:hint="default"/>
+      </w:rPr>
+    </w:lvl>
+    <w:lvl w:ilvl="1" w:tplc="04160003" w:tentative="1">
+      <w:start w:val="1"/>
+      <w:numFmt w:val="bullet"/>
+      <w:lvlText w:val="o"/>
+      <w:lvlJc w:val="left"/>
+      <w:pPr>
+        <w:ind w:left="1440" w:hanging="360"/>
+      </w:pPr>
+      <w:rPr>
+        <w:rFonts w:ascii="Courier New" w:hAnsi="Courier New" w:cs="Courier New" w:hint="default"/>
+      </w:rPr>
+    </w:lvl>
+    <w:lvl w:ilvl="2" w:tplc="04160005" w:tentative="1">
+      <w:start w:val="1"/>
+      <w:numFmt w:val="bullet"/>
+      <w:lvlText w:val=""/>
+      <w:lvlJc w:val="left"/>
+      <w:pPr>
+        <w:ind w:left="2160" w:hanging="360"/>
+      </w:pPr>
+      <w:rPr>
+        <w:rFonts w:ascii="Wingdings" w:hAnsi="Wingdings" w:hint="default"/>
+      </w:rPr>
+    </w:lvl>
+    <w:lvl w:ilvl="3" w:tplc="04160001" w:tentative="1">
+      <w:start w:val="1"/>
+      <w:numFmt w:val="bullet"/>
+      <w:lvlText w:val=""/>
+      <w:lvlJc w:val="left"/>
+      <w:pPr>
+        <w:ind w:left="2880" w:hanging="360"/>
+      </w:pPr>
+      <w:rPr>
+        <w:rFonts w:ascii="Symbol" w:hAnsi="Symbol" w:hint="default"/>
+      </w:rPr>
+    </w:lvl>
+    <w:lvl w:ilvl="4" w:tplc="04160003" w:tentative="1">
+      <w:start w:val="1"/>
+      <w:numFmt w:val="bullet"/>
+      <w:lvlText w:val="o"/>
+      <w:lvlJc w:val="left"/>
+      <w:pPr>
+        <w:ind w:left="3600" w:hanging="360"/>
+      </w:pPr>
+      <w:rPr>
+        <w:rFonts w:ascii="Courier New" w:hAnsi="Courier New" w:cs="Courier New" w:hint="default"/>
+      </w:rPr>
+    </w:lvl>
+    <w:lvl w:ilvl="5" w:tplc="04160005" w:tentative="1">
+      <w:start w:val="1"/>
+      <w:numFmt w:val="bullet"/>
+      <w:lvlText w:val=""/>
+      <w:lvlJc w:val="left"/>
+      <w:pPr>
+        <w:ind w:left="4320" w:hanging="360"/>
+      </w:pPr>
+      <w:rPr>
+        <w:rFonts w:ascii="Wingdings" w:hAnsi="Wingdings" w:hint="default"/>
+      </w:rPr>
+    </w:lvl>
+    <w:lvl w:ilvl="6" w:tplc="04160001" w:tentative="1">
+      <w:start w:val="1"/>
+      <w:numFmt w:val="bullet"/>
+      <w:lvlText w:val=""/>
+      <w:lvlJc w:val="left"/>
+      <w:pPr>
+        <w:ind w:left="5040" w:hanging="360"/>
+      </w:pPr>
+      <w:rPr>
+        <w:rFonts w:ascii="Symbol" w:hAnsi="Symbol" w:hint="default"/>
+      </w:rPr>
+    </w:lvl>
+    <w:lvl w:ilvl="7" w:tplc="04160003" w:tentative="1">
+      <w:start w:val="1"/>
+      <w:numFmt w:val="bullet"/>
+      <w:lvlText w:val="o"/>
+      <w:lvlJc w:val="left"/>
+      <w:pPr>
+        <w:ind w:left="5760" w:hanging="360"/>
+      </w:pPr>
+      <w:rPr>
+        <w:rFonts w:ascii="Courier New" w:hAnsi="Courier New" w:cs="Courier New" w:hint="default"/>
+      </w:rPr>
+    </w:lvl>
+    <w:lvl w:ilvl="8" w:tplc="04160005" w:tentative="1">
+      <w:start w:val="1"/>
+      <w:numFmt w:val="bullet"/>
+      <w:lvlText w:val=""/>
+      <w:lvlJc w:val="left"/>
+      <w:pPr>
+        <w:ind w:left="6480" w:hanging="360"/>
+      </w:pPr>
+      <w:rPr>
+        <w:rFonts w:ascii="Wingdings" w:hAnsi="Wingdings" w:hint="default"/>
+      </w:rPr>
+    </w:lvl>
+  </w:abstractNum>
+  <w:abstractNum w:abstractNumId="3" w15:restartNumberingAfterBreak="0">
+    <w:nsid w:val="7DFD1767"/>
+    <w:multiLevelType w:val="multilevel"/>
+    <w:tmpl w:val="E2627C72"/>
+    <w:lvl w:ilvl="0">
+      <w:start w:val="1"/>
+      <w:numFmt w:val="bullet"/>
+      <w:lvlText w:val=""/>
+      <w:lvlJc w:val="left"/>
+      <w:pPr>
+        <w:tabs>
+          <w:tab w:val="num" w:pos="720"/>
+        </w:tabs>
+        <w:ind w:left="720" w:hanging="360"/>
+      </w:pPr>
+      <w:rPr>
+        <w:rFonts w:ascii="Symbol" w:hAnsi="Symbol" w:hint="default"/>
+        <w:sz w:val="20"/>
+      </w:rPr>
+    </w:lvl>
+    <w:lvl w:ilvl="1" w:tentative="1">
+      <w:start w:val="1"/>
+      <w:numFmt w:val="bullet"/>
+      <w:lvlText w:val="o"/>
+      <w:lvlJc w:val="left"/>
+      <w:pPr>
+        <w:tabs>
+          <w:tab w:val="num" w:pos="1440"/>
+        </w:tabs>
+        <w:ind w:left="1440" w:hanging="360"/>
+      </w:pPr>
+      <w:rPr>
+        <w:rFonts w:ascii="Courier New" w:hAnsi="Courier New" w:hint="default"/>
+        <w:sz w:val="20"/>
+      </w:rPr>
+    </w:lvl>
+    <w:lvl w:ilvl="2" w:tentative="1">
+      <w:start w:val="1"/>
+      <w:numFmt w:val="bullet"/>
+      <w:lvlText w:val=""/>
+      <w:lvlJc w:val="left"/>
+      <w:pPr>
+        <w:tabs>
+          <w:tab w:val="num" w:pos="2160"/>
+        </w:tabs>
+        <w:ind w:left="2160" w:hanging="360"/>
+      </w:pPr>
+      <w:rPr>
+        <w:rFonts w:ascii="Wingdings" w:hAnsi="Wingdings" w:hint="default"/>
+        <w:sz w:val="20"/>
+      </w:rPr>
+    </w:lvl>
+    <w:lvl w:ilvl="3" w:tentative="1">
+      <w:start w:val="1"/>
+      <w:numFmt w:val="bullet"/>
+      <w:lvlText w:val=""/>
+      <w:lvlJc w:val="left"/>
+      <w:pPr>
+        <w:tabs>
+          <w:tab w:val="num" w:pos="2880"/>
+        </w:tabs>
+        <w:ind w:left="2880" w:hanging="360"/>
+      </w:pPr>
+      <w:rPr>
+        <w:rFonts w:ascii="Wingdings" w:hAnsi="Wingdings" w:hint="default"/>
+        <w:sz w:val="20"/>
+      </w:rPr>
+    </w:lvl>
+    <w:lvl w:ilvl="4" w:tentative="1">
+      <w:start w:val="1"/>
+      <w:numFmt w:val="bullet"/>
+      <w:lvlText w:val=""/>
+      <w:lvlJc w:val="left"/>
+      <w:pPr>
+        <w:tabs>
+          <w:tab w:val="num" w:pos="3600"/>
+        </w:tabs>
+        <w:ind w:left="3600" w:hanging="360"/>
+      </w:pPr>
+      <w:rPr>
+        <w:rFonts w:ascii="Wingdings" w:hAnsi="Wingdings" w:hint="default"/>
+        <w:sz w:val="20"/>
+      </w:rPr>
+    </w:lvl>
+    <w:lvl w:ilvl="5" w:tentative="1">
+      <w:start w:val="1"/>
+      <w:numFmt w:val="bullet"/>
+      <w:lvlText w:val=""/>
+      <w:lvlJc w:val="left"/>
+      <w:pPr>
+        <w:tabs>
+          <w:tab w:val="num" w:pos="4320"/>
+        </w:tabs>
+        <w:ind w:left="4320" w:hanging="360"/>
+      </w:pPr>
+      <w:rPr>
+        <w:rFonts w:ascii="Wingdings" w:hAnsi="Wingdings" w:hint="default"/>
+        <w:sz w:val="20"/>
+      </w:rPr>
+    </w:lvl>
+    <w:lvl w:ilvl="6" w:tentative="1">
+      <w:start w:val="1"/>
+      <w:numFmt w:val="bullet"/>
+      <w:lvlText w:val=""/>
+      <w:lvlJc w:val="left"/>
+      <w:pPr>
+        <w:tabs>
+          <w:tab w:val="num" w:pos="5040"/>
+        </w:tabs>
+        <w:ind w:left="5040" w:hanging="360"/>
+      </w:pPr>
+      <w:rPr>
+        <w:rFonts w:ascii="Wingdings" w:hAnsi="Wingdings" w:hint="default"/>
+        <w:sz w:val="20"/>
+      </w:rPr>
+    </w:lvl>
+    <w:lvl w:ilvl="7" w:tentative="1">
+      <w:start w:val="1"/>
+      <w:numFmt w:val="bullet"/>
+      <w:lvlText w:val=""/>
+      <w:lvlJc w:val="left"/>
+      <w:pPr>
+        <w:tabs>
+          <w:tab w:val="num" w:pos="5760"/>
+        </w:tabs>
+        <w:ind w:left="5760" w:hanging="360"/>
+      </w:pPr>
+      <w:rPr>
+        <w:rFonts w:ascii="Wingdings" w:hAnsi="Wingdings" w:hint="default"/>
+        <w:sz w:val="20"/>
+      </w:rPr>
+    </w:lvl>
+    <w:lvl w:ilvl="8" w:tentative="1">
+      <w:start w:val="1"/>
+      <w:numFmt w:val="bullet"/>
+      <w:lvlText w:val=""/>
+      <w:lvlJc w:val="left"/>
+      <w:pPr>
+        <w:tabs>
+          <w:tab w:val="num" w:pos="6480"/>
+        </w:tabs>
+        <w:ind w:left="6480" w:hanging="360"/>
+      </w:pPr>
+      <w:rPr>
+        <w:rFonts w:ascii="Wingdings" w:hAnsi="Wingdings" w:hint="default"/>
+        <w:sz w:val="20"/>
+      </w:rPr>
+    </w:lvl>
+  </w:abstractNum>
   <w:num w:numId="1" w16cid:durableId="88350303">
+    <w:abstractNumId w:val="1"/>
+  </w:num>
+  <w:num w:numId="2" w16cid:durableId="1277718920">
+    <w:abstractNumId w:val="3"/>
+  </w:num>
+  <w:num w:numId="3" w16cid:durableId="691759984">
+    <w:abstractNumId w:val="2"/>
+  </w:num>
+  <w:num w:numId="4" w16cid:durableId="1346134508">
     <w:abstractNumId w:val="0"/>
   </w:num>
 </w:numbering>
@@ -1234,6 +2309,45 @@
       <w:spacing w:val="5"/>
     </w:rPr>
   </w:style>
+  <w:style w:type="character" w:styleId="Forte">
+    <w:name w:val="Strong"/>
+    <w:basedOn w:val="Fontepargpadro"/>
+    <w:uiPriority w:val="22"/>
+    <w:qFormat/>
+    <w:rsid w:val="00410E63"/>
+    <w:rPr>
+      <w:b/>
+      <w:bCs/>
+    </w:rPr>
+  </w:style>
+  <w:style w:type="character" w:styleId="CdigoHTML">
+    <w:name w:val="HTML Code"/>
+    <w:basedOn w:val="Fontepargpadro"/>
+    <w:uiPriority w:val="99"/>
+    <w:semiHidden/>
+    <w:unhideWhenUsed/>
+    <w:rsid w:val="00410E63"/>
+    <w:rPr>
+      <w:rFonts w:ascii="Courier New" w:eastAsia="Times New Roman" w:hAnsi="Courier New" w:cs="Courier New"/>
+      <w:sz w:val="20"/>
+      <w:szCs w:val="20"/>
+    </w:rPr>
+  </w:style>
+  <w:style w:type="paragraph" w:styleId="NormalWeb">
+    <w:name w:val="Normal (Web)"/>
+    <w:basedOn w:val="Normal"/>
+    <w:uiPriority w:val="99"/>
+    <w:semiHidden/>
+    <w:unhideWhenUsed/>
+    <w:rsid w:val="00410E63"/>
+    <w:pPr>
+      <w:spacing w:before="100" w:beforeAutospacing="1" w:after="100" w:afterAutospacing="1" w:line="240" w:lineRule="auto"/>
+      <w:jc w:val="left"/>
+    </w:pPr>
+    <w:rPr>
+      <w:rFonts w:ascii="Times New Roman" w:hAnsi="Times New Roman"/>
+    </w:rPr>
+  </w:style>
 </w:styles>
 </file>
 

</xml_diff>